<commit_message>
- Scenari dettagliati: Rilevazione anomalie, Rilevazione pericoli, visualizzazione dashboard e modifica di dettaglio.
</commit_message>
<xml_diff>
--- a/D3/Documenti vari/Scenari.docx
+++ b/D3/Documenti vari/Scenari.docx
@@ -27,13 +27,12 @@
         </w:rPr>
         <w:t>:</w:t>
       </w:r>
-      <w:bookmarkStart w:id="0" w:name="_GoBack"/>
-      <w:bookmarkEnd w:id="0"/>
     </w:p>
     <w:p>
       <w:pPr>
         <w:rPr>
-          <w:b/>
+          <w:sz w:val="28"/>
+          <w:szCs w:val="28"/>
         </w:rPr>
       </w:pPr>
     </w:p>
@@ -45,18 +44,25 @@
           <w:numId w:val="3"/>
         </w:numPr>
         <w:rPr>
+          <w:sz w:val="28"/>
+          <w:szCs w:val="28"/>
+        </w:rPr>
+      </w:pPr>
+      <w:r>
+        <w:rPr>
           <w:b/>
           <w:sz w:val="28"/>
           <w:szCs w:val="28"/>
         </w:rPr>
-      </w:pPr>
+        <w:t>Rilevazione di anomali</w:t>
+      </w:r>
       <w:r>
         <w:rPr>
           <w:b/>
           <w:sz w:val="28"/>
           <w:szCs w:val="28"/>
         </w:rPr>
-        <w:t>Cattura del Segnale</w:t>
+        <w:t>e</w:t>
       </w:r>
       <w:r>
         <w:rPr>
@@ -80,15 +86,151 @@
           <w:sz w:val="28"/>
           <w:szCs w:val="28"/>
         </w:rPr>
-        <w:t>Il sistema dovrà ricevere i dati da utilizzare ai fini di monitoraggio ambientale da una rete di sensori. Questi invieranno dei segnali tramite un protocollo di rete noto al sistema: alla ricezione di un segnale, il sistema estrae il contenuto (payload) e lo sposta nella coda di ingresso (buffer), in attesa di essere processato</w:t>
-      </w:r>
-      <w:r>
-        <w:rPr>
-          <w:sz w:val="28"/>
-          <w:szCs w:val="28"/>
-        </w:rPr>
-        <w:t>.</w:t>
-      </w:r>
+        <w:t>Il sistema analizza i dati relativi ad un segnale e ne controlla tipo di parametro, re</w:t>
+      </w:r>
+      <w:r>
+        <w:rPr>
+          <w:sz w:val="28"/>
+          <w:szCs w:val="28"/>
+        </w:rPr>
+        <w:t>lativo valore e lo stato di funzionamento del sensore:</w:t>
+      </w:r>
+    </w:p>
+    <w:p>
+      <w:pPr>
+        <w:pStyle w:val="Paragrafoelenco"/>
+        <w:numPr>
+          <w:ilvl w:val="0"/>
+          <w:numId w:val="5"/>
+        </w:numPr>
+        <w:rPr>
+          <w:sz w:val="28"/>
+          <w:szCs w:val="28"/>
+        </w:rPr>
+      </w:pPr>
+      <w:r>
+        <w:rPr>
+          <w:sz w:val="28"/>
+          <w:szCs w:val="28"/>
+        </w:rPr>
+        <w:t>Se non risulta nessuna anomalia, allora il sistema conclude l’analisi senza eseguire altre azioni;</w:t>
+      </w:r>
+    </w:p>
+    <w:p>
+      <w:pPr>
+        <w:pStyle w:val="Paragrafoelenco"/>
+        <w:numPr>
+          <w:ilvl w:val="0"/>
+          <w:numId w:val="5"/>
+        </w:numPr>
+        <w:rPr>
+          <w:sz w:val="28"/>
+          <w:szCs w:val="28"/>
+        </w:rPr>
+      </w:pPr>
+      <w:r>
+        <w:rPr>
+          <w:sz w:val="28"/>
+          <w:szCs w:val="28"/>
+        </w:rPr>
+        <w:t>Se il sensore riporta uno stato anomalo</w:t>
+      </w:r>
+      <w:r>
+        <w:rPr>
+          <w:sz w:val="28"/>
+          <w:szCs w:val="28"/>
+        </w:rPr>
+        <w:t xml:space="preserve"> nel suo funzionamento</w:t>
+      </w:r>
+      <w:r>
+        <w:rPr>
+          <w:sz w:val="28"/>
+          <w:szCs w:val="28"/>
+        </w:rPr>
+        <w:t xml:space="preserve"> e/o un valore ambientale anomalo</w:t>
+      </w:r>
+      <w:r>
+        <w:rPr>
+          <w:sz w:val="28"/>
+          <w:szCs w:val="28"/>
+        </w:rPr>
+        <w:t>, viene inoltrata una query al database che aggiornerà il valore di controllo (“</w:t>
+      </w:r>
+      <w:proofErr w:type="spellStart"/>
+      <w:r>
+        <w:rPr>
+          <w:sz w:val="28"/>
+          <w:szCs w:val="28"/>
+        </w:rPr>
+        <w:t>alert</w:t>
+      </w:r>
+      <w:proofErr w:type="spellEnd"/>
+      <w:r>
+        <w:rPr>
+          <w:sz w:val="28"/>
+          <w:szCs w:val="28"/>
+        </w:rPr>
+        <w:t xml:space="preserve">”) a “1”, </w:t>
+      </w:r>
+      <w:r>
+        <w:rPr>
+          <w:sz w:val="28"/>
+          <w:szCs w:val="28"/>
+        </w:rPr>
+        <w:t>indice</w:t>
+      </w:r>
+      <w:r>
+        <w:rPr>
+          <w:sz w:val="28"/>
+          <w:szCs w:val="28"/>
+        </w:rPr>
+        <w:t xml:space="preserve"> </w:t>
+      </w:r>
+      <w:r>
+        <w:rPr>
+          <w:sz w:val="28"/>
+          <w:szCs w:val="28"/>
+        </w:rPr>
+        <w:t xml:space="preserve">di </w:t>
+      </w:r>
+      <w:r>
+        <w:rPr>
+          <w:sz w:val="28"/>
+          <w:szCs w:val="28"/>
+        </w:rPr>
+        <w:t>un’anomalia</w:t>
+      </w:r>
+      <w:r>
+        <w:rPr>
+          <w:sz w:val="28"/>
+          <w:szCs w:val="28"/>
+        </w:rPr>
+        <w:t xml:space="preserve"> nell’area corrispondente. Questo </w:t>
+      </w:r>
+      <w:proofErr w:type="spellStart"/>
+      <w:r>
+        <w:rPr>
+          <w:sz w:val="28"/>
+          <w:szCs w:val="28"/>
+        </w:rPr>
+        <w:t>alert</w:t>
+      </w:r>
+      <w:proofErr w:type="spellEnd"/>
+      <w:r>
+        <w:rPr>
+          <w:sz w:val="28"/>
+          <w:szCs w:val="28"/>
+        </w:rPr>
+        <w:t xml:space="preserve"> verrà poi propagato nei record del database relativi alle zone che circoscrivono l’area contenente il sensore (quindi il record relativo all’edificio e al distretto).</w:t>
+      </w:r>
+    </w:p>
+    <w:p>
+      <w:pPr>
+        <w:rPr>
+          <w:sz w:val="28"/>
+          <w:szCs w:val="28"/>
+        </w:rPr>
+      </w:pPr>
     </w:p>
     <w:p>
       <w:pPr>
@@ -98,25 +240,17 @@
           <w:numId w:val="3"/>
         </w:numPr>
         <w:rPr>
+          <w:sz w:val="28"/>
+          <w:szCs w:val="28"/>
+        </w:rPr>
+      </w:pPr>
+      <w:r>
+        <w:rPr>
           <w:b/>
           <w:sz w:val="28"/>
           <w:szCs w:val="28"/>
         </w:rPr>
-      </w:pPr>
-      <w:r>
-        <w:rPr>
-          <w:b/>
-          <w:sz w:val="28"/>
-          <w:szCs w:val="28"/>
-        </w:rPr>
-        <w:t>Interpretazione dei segnali</w:t>
-      </w:r>
-      <w:r>
-        <w:rPr>
-          <w:sz w:val="28"/>
-          <w:szCs w:val="28"/>
-        </w:rPr>
-        <w:t>:</w:t>
+        <w:t>Rilevazione dei pericoli:</w:t>
       </w:r>
     </w:p>
     <w:p>
@@ -132,42 +266,46 @@
           <w:sz w:val="28"/>
           <w:szCs w:val="28"/>
         </w:rPr>
-        <w:t>Una volta prelevato dalla coda, il contenuto del segnale viene analizzato e scomposto in campi ben definiti:</w:t>
-      </w:r>
-      <w:r>
-        <w:rPr>
-          <w:sz w:val="28"/>
-          <w:szCs w:val="28"/>
-        </w:rPr>
-        <w:t xml:space="preserve"> </w:t>
+        <w:t>Il sistema scansiona ad intervalli regolari i record relativi agli ultimi segnali ricevuti</w:t>
+      </w:r>
+      <w:r>
+        <w:rPr>
+          <w:sz w:val="28"/>
+          <w:szCs w:val="28"/>
+        </w:rPr>
+        <w:t xml:space="preserve"> dai sensori di una stessa area. Se almeno uno dei sensori riporta un valore ambientale anomalo, viene calcolato lo stato di pericolo per quell’area utilizzando </w:t>
+      </w:r>
+      <w:proofErr w:type="spellStart"/>
+      <w:r>
+        <w:rPr>
+          <w:sz w:val="28"/>
+          <w:szCs w:val="28"/>
+        </w:rPr>
+        <w:t>un’algoritmo</w:t>
+      </w:r>
+      <w:proofErr w:type="spellEnd"/>
+      <w:r>
+        <w:rPr>
+          <w:sz w:val="28"/>
+          <w:szCs w:val="28"/>
+        </w:rPr>
+        <w:t xml:space="preserve"> che tiene conto della severità delle singole anomalie e della combinazione di tipi di parametro fuori soglia.</w:t>
       </w:r>
     </w:p>
     <w:p>
       <w:pPr>
-        <w:pStyle w:val="Paragrafoelenco"/>
-        <w:numPr>
-          <w:ilvl w:val="0"/>
-          <w:numId w:val="4"/>
-        </w:numPr>
-        <w:rPr>
-          <w:sz w:val="28"/>
-          <w:szCs w:val="28"/>
-        </w:rPr>
-      </w:pPr>
-      <w:r>
-        <w:rPr>
-          <w:i/>
-          <w:sz w:val="28"/>
-          <w:szCs w:val="28"/>
-        </w:rPr>
-        <w:t>l’ID completo del sensore di provenienza</w:t>
-      </w:r>
-      <w:r>
-        <w:rPr>
-          <w:sz w:val="28"/>
-          <w:szCs w:val="28"/>
-        </w:rPr>
-        <w:t xml:space="preserve">, scomponibile nei singoli sotto-identificativi di distretto, edificio, area e singolo </w:t>
+        <w:ind w:left="360"/>
+        <w:rPr>
+          <w:sz w:val="28"/>
+          <w:szCs w:val="28"/>
+        </w:rPr>
+      </w:pPr>
+      <w:r>
+        <w:rPr>
+          <w:sz w:val="28"/>
+          <w:szCs w:val="28"/>
+        </w:rPr>
+        <w:t xml:space="preserve">Se l’algoritmo riporta un possibile pericolo, ad esempio un </w:t>
       </w:r>
       <w:proofErr w:type="gramStart"/>
       <w:r>
@@ -175,180 +313,99 @@
           <w:sz w:val="28"/>
           <w:szCs w:val="28"/>
         </w:rPr>
-        <w:t>sensore</w:t>
-      </w:r>
-      <w:r>
-        <w:rPr>
-          <w:sz w:val="28"/>
-          <w:szCs w:val="28"/>
-          <w:vertAlign w:val="superscript"/>
-        </w:rPr>
-        <w:t>[</w:t>
+        <w:t xml:space="preserve">incendio, </w:t>
+      </w:r>
+      <w:r>
+        <w:rPr>
+          <w:sz w:val="28"/>
+          <w:szCs w:val="28"/>
+        </w:rPr>
+        <w:t xml:space="preserve"> </w:t>
+      </w:r>
+      <w:r>
+        <w:rPr>
+          <w:sz w:val="28"/>
+          <w:szCs w:val="28"/>
+        </w:rPr>
+        <w:t>viene</w:t>
       </w:r>
       <w:proofErr w:type="gramEnd"/>
       <w:r>
         <w:rPr>
           <w:sz w:val="28"/>
           <w:szCs w:val="28"/>
-          <w:vertAlign w:val="superscript"/>
-        </w:rPr>
-        <w:t>1]</w:t>
-      </w:r>
-      <w:r>
-        <w:rPr>
-          <w:sz w:val="28"/>
-          <w:szCs w:val="28"/>
-        </w:rPr>
-        <w:t>;</w:t>
+        </w:rPr>
+        <w:t xml:space="preserve"> inoltrata una query al database che aggiornerà il valore di controllo (“</w:t>
+      </w:r>
+      <w:proofErr w:type="spellStart"/>
+      <w:r>
+        <w:rPr>
+          <w:sz w:val="28"/>
+          <w:szCs w:val="28"/>
+        </w:rPr>
+        <w:t>alert</w:t>
+      </w:r>
+      <w:proofErr w:type="spellEnd"/>
+      <w:r>
+        <w:rPr>
+          <w:sz w:val="28"/>
+          <w:szCs w:val="28"/>
+        </w:rPr>
+        <w:t>”) a</w:t>
+      </w:r>
+      <w:r>
+        <w:rPr>
+          <w:sz w:val="28"/>
+          <w:szCs w:val="28"/>
+        </w:rPr>
+        <w:t>d un valore che corrisponde al tipo di pericolo</w:t>
+      </w:r>
+      <w:r>
+        <w:rPr>
+          <w:sz w:val="28"/>
+          <w:szCs w:val="28"/>
+        </w:rPr>
+        <w:t xml:space="preserve"> </w:t>
+      </w:r>
+      <w:r>
+        <w:rPr>
+          <w:sz w:val="28"/>
+          <w:szCs w:val="28"/>
+        </w:rPr>
+        <w:t xml:space="preserve">(il range di valori è da 2 incluso in su) </w:t>
+      </w:r>
+      <w:r>
+        <w:rPr>
+          <w:sz w:val="28"/>
+          <w:szCs w:val="28"/>
+        </w:rPr>
+        <w:t xml:space="preserve">nell’area corrispondente. Questo </w:t>
+      </w:r>
+      <w:proofErr w:type="spellStart"/>
+      <w:r>
+        <w:rPr>
+          <w:sz w:val="28"/>
+          <w:szCs w:val="28"/>
+        </w:rPr>
+        <w:t>alert</w:t>
+      </w:r>
+      <w:proofErr w:type="spellEnd"/>
+      <w:r>
+        <w:rPr>
+          <w:sz w:val="28"/>
+          <w:szCs w:val="28"/>
+        </w:rPr>
+        <w:t xml:space="preserve"> verrà poi propagato nei record del database relativi alle zone che circoscrivono l’area interessata (quindi il record relativo all’edificio e al distretto).</w:t>
       </w:r>
     </w:p>
     <w:p>
       <w:pPr>
-        <w:pStyle w:val="Paragrafoelenco"/>
-        <w:numPr>
-          <w:ilvl w:val="0"/>
-          <w:numId w:val="4"/>
-        </w:numPr>
-        <w:rPr>
-          <w:sz w:val="28"/>
-          <w:szCs w:val="28"/>
-        </w:rPr>
-      </w:pPr>
-      <w:r>
-        <w:rPr>
-          <w:i/>
-          <w:sz w:val="28"/>
-          <w:szCs w:val="28"/>
-        </w:rPr>
-        <w:t>il tipo di parametro monitorato e il valore corrispondente</w:t>
-      </w:r>
-      <w:r>
-        <w:rPr>
-          <w:sz w:val="28"/>
-          <w:szCs w:val="28"/>
-        </w:rPr>
-        <w:t>;</w:t>
-      </w:r>
-      <w:r>
-        <w:rPr>
-          <w:sz w:val="28"/>
-          <w:szCs w:val="28"/>
-        </w:rPr>
-        <w:t xml:space="preserve"> </w:t>
-      </w:r>
-    </w:p>
-    <w:p>
-      <w:pPr>
-        <w:pStyle w:val="Paragrafoelenco"/>
-        <w:numPr>
-          <w:ilvl w:val="0"/>
-          <w:numId w:val="4"/>
-        </w:numPr>
-        <w:rPr>
-          <w:sz w:val="28"/>
-          <w:szCs w:val="28"/>
-        </w:rPr>
-      </w:pPr>
-      <w:r>
-        <w:rPr>
-          <w:i/>
-          <w:sz w:val="28"/>
-          <w:szCs w:val="28"/>
-        </w:rPr>
-        <w:t>l’attuale stato di funzionamento del sensore</w:t>
-      </w:r>
-      <w:r>
-        <w:rPr>
-          <w:sz w:val="28"/>
-          <w:szCs w:val="28"/>
-        </w:rPr>
-        <w:t>;</w:t>
-      </w:r>
-    </w:p>
-    <w:p>
-      <w:pPr>
-        <w:pStyle w:val="Paragrafoelenco"/>
-        <w:numPr>
-          <w:ilvl w:val="0"/>
-          <w:numId w:val="4"/>
-        </w:numPr>
-        <w:rPr>
-          <w:sz w:val="28"/>
-          <w:szCs w:val="28"/>
-        </w:rPr>
-      </w:pPr>
-      <w:r>
-        <w:rPr>
-          <w:i/>
-          <w:sz w:val="28"/>
-          <w:szCs w:val="28"/>
-        </w:rPr>
-        <w:t xml:space="preserve">il </w:t>
-      </w:r>
-      <w:proofErr w:type="spellStart"/>
-      <w:r>
-        <w:rPr>
-          <w:i/>
-          <w:sz w:val="28"/>
-          <w:szCs w:val="28"/>
-        </w:rPr>
-        <w:t>timestamp</w:t>
-      </w:r>
-      <w:proofErr w:type="spellEnd"/>
-      <w:r>
-        <w:rPr>
-          <w:i/>
-          <w:sz w:val="28"/>
-          <w:szCs w:val="28"/>
-        </w:rPr>
-        <w:t>,</w:t>
-      </w:r>
-      <w:r>
-        <w:rPr>
-          <w:sz w:val="28"/>
-          <w:szCs w:val="28"/>
-        </w:rPr>
-        <w:t xml:space="preserve"> che indica l’istante in cui è stato generato il segnale</w:t>
-      </w:r>
-      <w:r>
-        <w:rPr>
-          <w:sz w:val="28"/>
-          <w:szCs w:val="28"/>
-        </w:rPr>
-        <w:t>.</w:t>
-      </w:r>
-    </w:p>
-    <w:p>
-      <w:pPr>
         <w:ind w:left="360"/>
         <w:rPr>
           <w:sz w:val="28"/>
           <w:szCs w:val="28"/>
         </w:rPr>
       </w:pPr>
-      <w:r>
-        <w:rPr>
-          <w:sz w:val="28"/>
-          <w:szCs w:val="28"/>
-        </w:rPr>
-        <w:t xml:space="preserve">Se per qualche ragione il segnale dovesse essere corrotto o comunque non processabile perché in formato sbagliato, esso viene scartato: ciò potrebbe comportare la notifica di un’anomalia di funzionamento nel sensore quando una dashboard richiederà i dati provenienti da esso, in quanto il </w:t>
-      </w:r>
-      <w:proofErr w:type="spellStart"/>
-      <w:r>
-        <w:rPr>
-          <w:sz w:val="28"/>
-          <w:szCs w:val="28"/>
-        </w:rPr>
-        <w:t>timestamp</w:t>
-      </w:r>
-      <w:proofErr w:type="spellEnd"/>
-      <w:r>
-        <w:rPr>
-          <w:sz w:val="28"/>
-          <w:szCs w:val="28"/>
-        </w:rPr>
-        <w:t xml:space="preserve"> risulterà vecchio.</w:t>
-      </w:r>
     </w:p>
     <w:p>
       <w:pPr>
@@ -358,25 +415,17 @@
           <w:numId w:val="3"/>
         </w:numPr>
         <w:rPr>
+          <w:sz w:val="28"/>
+          <w:szCs w:val="28"/>
+        </w:rPr>
+      </w:pPr>
+      <w:r>
+        <w:rPr>
           <w:b/>
           <w:sz w:val="28"/>
           <w:szCs w:val="28"/>
         </w:rPr>
-      </w:pPr>
-      <w:r>
-        <w:rPr>
-          <w:b/>
-          <w:sz w:val="28"/>
-          <w:szCs w:val="28"/>
-        </w:rPr>
-        <w:t>Memorizzazione dei dati</w:t>
-      </w:r>
-      <w:r>
-        <w:rPr>
-          <w:sz w:val="28"/>
-          <w:szCs w:val="28"/>
-        </w:rPr>
-        <w:t>:</w:t>
+        <w:t>Visualizzazione dashboard e modifica livello di dettaglio:</w:t>
       </w:r>
     </w:p>
     <w:p>
@@ -392,14 +441,7 @@
           <w:sz w:val="28"/>
           <w:szCs w:val="28"/>
         </w:rPr>
-        <w:t>I dati processati vengono</w:t>
-      </w:r>
-      <w:r>
-        <w:rPr>
-          <w:sz w:val="28"/>
-          <w:szCs w:val="28"/>
-        </w:rPr>
-        <w:t xml:space="preserve"> (l’inserimento (</w:t>
+        <w:t xml:space="preserve">Il gestore si autentica sul sistema e viene </w:t>
       </w:r>
       <w:proofErr w:type="spellStart"/>
       <w:r>
@@ -407,7 +449,7 @@
           <w:sz w:val="28"/>
           <w:szCs w:val="28"/>
         </w:rPr>
-        <w:t>insert</w:t>
+        <w:t>rediretto</w:t>
       </w:r>
       <w:proofErr w:type="spellEnd"/>
       <w:r>
@@ -415,21 +457,7 @@
           <w:sz w:val="28"/>
           <w:szCs w:val="28"/>
         </w:rPr>
-        <w:t>) degli identificativi dei sensori viene delegato al/agli amministratore/i durante la fase di installazione)</w:t>
-      </w:r>
-      <w:r>
-        <w:rPr>
-          <w:sz w:val="28"/>
-          <w:szCs w:val="28"/>
-        </w:rPr>
-        <w:t xml:space="preserve">. </w:t>
-      </w:r>
-      <w:r>
-        <w:rPr>
-          <w:sz w:val="28"/>
-          <w:szCs w:val="28"/>
-        </w:rPr>
-        <w:t>Verrà quindi eseguita la query al database.</w:t>
+        <w:t xml:space="preserve"> alla dashboard, che caricherà i primi dati relativi alla zona di sua giurisdizione. Ogni minuto vengono richiesti al server dati aggiornati e il gestore riceverà eventuali notifiche di pericoli individuati nella sua zona in tempo reale, senza attendere la prossima richiesta di dati.</w:t>
       </w:r>
     </w:p>
     <w:p>
@@ -440,6 +468,28 @@
           <w:szCs w:val="28"/>
         </w:rPr>
       </w:pPr>
+      <w:r>
+        <w:rPr>
+          <w:sz w:val="28"/>
+          <w:szCs w:val="28"/>
+        </w:rPr>
+        <w:lastRenderedPageBreak/>
+        <w:t>In ogni momento, il gestore potrà selezionare una delle macroaree presenti nella sua zona per caricare i dati relativi a quella macroarea</w:t>
+      </w:r>
+      <w:r>
+        <w:rPr>
+          <w:sz w:val="28"/>
+          <w:szCs w:val="28"/>
+        </w:rPr>
+        <w:t>:</w:t>
+      </w:r>
+      <w:r>
+        <w:rPr>
+          <w:sz w:val="28"/>
+          <w:szCs w:val="28"/>
+        </w:rPr>
+        <w:t xml:space="preserve"> </w:t>
+      </w:r>
     </w:p>
     <w:p>
       <w:pPr>
@@ -455,49 +505,10 @@
       </w:pPr>
       <w:r>
         <w:rPr>
-          <w:b/>
-          <w:sz w:val="28"/>
-          <w:szCs w:val="28"/>
-        </w:rPr>
-        <w:t>Rilevazione di anomalie e pericoli:</w:t>
-      </w:r>
-    </w:p>
-    <w:p>
-      <w:pPr>
-        <w:ind w:left="360"/>
-        <w:rPr>
-          <w:sz w:val="28"/>
-          <w:szCs w:val="28"/>
-        </w:rPr>
-      </w:pPr>
-      <w:r>
-        <w:rPr>
-          <w:sz w:val="28"/>
-          <w:szCs w:val="28"/>
-        </w:rPr>
-        <w:t>I dati processati vengono anche utilizzati per la segnalazione delle anomalie dei sensori e i possibili pericoli alle dashboard, prima che vengano definitivamente scartati.</w:t>
-      </w:r>
-      <w:r>
-        <w:rPr>
-          <w:sz w:val="28"/>
-          <w:szCs w:val="28"/>
-        </w:rPr>
-        <w:t xml:space="preserve"> </w:t>
-      </w:r>
-      <w:r>
-        <w:rPr>
-          <w:sz w:val="28"/>
-          <w:szCs w:val="28"/>
-        </w:rPr>
-        <w:t xml:space="preserve">Nel primo caso il sistema notifica il possibile malfunzionamento alle dashboard dei gestori di edificio e, nel caso i sensori malfunzionanti siano in numero sufficientemente elevato, di distretto; Nel secondo caso verrà attivato </w:t>
-      </w:r>
-      <w:r>
-        <w:rPr>
-          <w:sz w:val="28"/>
-          <w:szCs w:val="28"/>
-        </w:rPr>
-        <w:lastRenderedPageBreak/>
-        <w:t xml:space="preserve">una procedura di calcolo dello stato di pericolo a seguito della rilevazione di un nuovo parametro fuori soglia: verrà </w:t>
+          <w:sz w:val="28"/>
+          <w:szCs w:val="28"/>
+        </w:rPr>
+        <w:t>Nel caso di un gestore di città, potrà selezionare uno dei distretti così da poter monitorare gli edifici presenti in quel distretto;</w:t>
       </w:r>
     </w:p>
     <w:p>
@@ -508,17 +519,16 @@
           <w:numId w:val="3"/>
         </w:numPr>
         <w:rPr>
-          <w:b/>
-          <w:sz w:val="28"/>
-          <w:szCs w:val="28"/>
-        </w:rPr>
-      </w:pPr>
-      <w:r>
-        <w:rPr>
-          <w:sz w:val="28"/>
-          <w:szCs w:val="28"/>
-        </w:rPr>
-        <w:t>Modifica del livello di dettaglio;</w:t>
+          <w:sz w:val="28"/>
+          <w:szCs w:val="28"/>
+        </w:rPr>
+      </w:pPr>
+      <w:r>
+        <w:rPr>
+          <w:sz w:val="28"/>
+          <w:szCs w:val="28"/>
+        </w:rPr>
+        <w:t>un gestore di distretto potrà selezionare uno degli edifici presenti, così da monitorare la situazione nelle singole aree dell’edificio;</w:t>
       </w:r>
     </w:p>
     <w:p>
@@ -528,54 +538,58 @@
           <w:ilvl w:val="0"/>
           <w:numId w:val="3"/>
         </w:numPr>
-        <w:jc w:val="both"/>
-        <w:rPr>
-          <w:b/>
-          <w:sz w:val="28"/>
-          <w:szCs w:val="28"/>
-        </w:rPr>
-      </w:pPr>
-      <w:r>
-        <w:rPr>
-          <w:sz w:val="28"/>
-          <w:szCs w:val="28"/>
-        </w:rPr>
-        <w:t>Evidenziazione anomalie sensore;</w:t>
+        <w:rPr>
+          <w:sz w:val="28"/>
+          <w:szCs w:val="28"/>
+        </w:rPr>
+      </w:pPr>
+      <w:r>
+        <w:rPr>
+          <w:sz w:val="28"/>
+          <w:szCs w:val="28"/>
+        </w:rPr>
+        <w:t>un gestore di edificio</w:t>
+      </w:r>
+      <w:r>
+        <w:rPr>
+          <w:sz w:val="28"/>
+          <w:szCs w:val="28"/>
+        </w:rPr>
+        <w:t xml:space="preserve"> potrà selezionare una delle aree (stanze, corridoi, atri…), così da monitorare la situazione in quell’area: </w:t>
+      </w:r>
+      <w:r>
+        <w:rPr>
+          <w:sz w:val="28"/>
+          <w:szCs w:val="28"/>
+          <w:u w:val="single"/>
+        </w:rPr>
+        <w:t>questo è l’unico caso in cui si avrà accesso ai dati dei singoli sensori</w:t>
+      </w:r>
+      <w:r>
+        <w:rPr>
+          <w:sz w:val="28"/>
+          <w:szCs w:val="28"/>
+        </w:rPr>
+        <w:t>.</w:t>
       </w:r>
     </w:p>
     <w:p>
       <w:pPr>
-        <w:pStyle w:val="Paragrafoelenco"/>
-        <w:numPr>
-          <w:ilvl w:val="0"/>
-          <w:numId w:val="3"/>
-        </w:numPr>
-        <w:jc w:val="both"/>
-        <w:rPr>
-          <w:b/>
-          <w:sz w:val="28"/>
-          <w:szCs w:val="28"/>
-        </w:rPr>
-      </w:pPr>
-      <w:r>
-        <w:rPr>
-          <w:sz w:val="28"/>
-          <w:szCs w:val="28"/>
-        </w:rPr>
-        <w:t>Evidenziazione dati anomali;</w:t>
-      </w:r>
-    </w:p>
-    <w:p>
-      <w:pPr>
-        <w:pStyle w:val="Paragrafoelenco"/>
-        <w:numPr>
-          <w:ilvl w:val="0"/>
-          <w:numId w:val="2"/>
-        </w:numPr>
-        <w:rPr>
-          <w:b/>
-        </w:rPr>
-      </w:pPr>
+        <w:ind w:left="360"/>
+        <w:rPr>
+          <w:sz w:val="28"/>
+          <w:szCs w:val="28"/>
+        </w:rPr>
+      </w:pPr>
+      <w:r>
+        <w:rPr>
+          <w:sz w:val="28"/>
+          <w:szCs w:val="28"/>
+        </w:rPr>
+        <w:t>Da qui avrà l’opzione di risalire al suo livello iniziale. In ogni caso, non si potrà mai scendere di oltre un livello.</w:t>
+      </w:r>
+      <w:bookmarkStart w:id="0" w:name="_GoBack"/>
+      <w:bookmarkEnd w:id="0"/>
     </w:p>
     <w:sectPr>
       <w:pgSz w:w="11906" w:h="16838"/>
@@ -927,6 +941,95 @@
     </w:lvl>
   </w:abstractNum>
   <w:abstractNum w:abstractNumId="3" w15:restartNumberingAfterBreak="0">
+    <w:nsid w:val="3CD57855"/>
+    <w:multiLevelType w:val="hybridMultilevel"/>
+    <w:tmpl w:val="0116109E"/>
+    <w:lvl w:ilvl="0" w:tplc="0410000F">
+      <w:start w:val="1"/>
+      <w:numFmt w:val="decimal"/>
+      <w:lvlText w:val="%1."/>
+      <w:lvlJc w:val="left"/>
+      <w:pPr>
+        <w:ind w:left="720" w:hanging="360"/>
+      </w:pPr>
+      <w:rPr>
+        <w:rFonts w:hint="default"/>
+      </w:rPr>
+    </w:lvl>
+    <w:lvl w:ilvl="1" w:tplc="04100019" w:tentative="1">
+      <w:start w:val="1"/>
+      <w:numFmt w:val="lowerLetter"/>
+      <w:lvlText w:val="%2."/>
+      <w:lvlJc w:val="left"/>
+      <w:pPr>
+        <w:ind w:left="1440" w:hanging="360"/>
+      </w:pPr>
+    </w:lvl>
+    <w:lvl w:ilvl="2" w:tplc="0410001B" w:tentative="1">
+      <w:start w:val="1"/>
+      <w:numFmt w:val="lowerRoman"/>
+      <w:lvlText w:val="%3."/>
+      <w:lvlJc w:val="right"/>
+      <w:pPr>
+        <w:ind w:left="2160" w:hanging="180"/>
+      </w:pPr>
+    </w:lvl>
+    <w:lvl w:ilvl="3" w:tplc="0410000F" w:tentative="1">
+      <w:start w:val="1"/>
+      <w:numFmt w:val="decimal"/>
+      <w:lvlText w:val="%4."/>
+      <w:lvlJc w:val="left"/>
+      <w:pPr>
+        <w:ind w:left="2880" w:hanging="360"/>
+      </w:pPr>
+    </w:lvl>
+    <w:lvl w:ilvl="4" w:tplc="04100019" w:tentative="1">
+      <w:start w:val="1"/>
+      <w:numFmt w:val="lowerLetter"/>
+      <w:lvlText w:val="%5."/>
+      <w:lvlJc w:val="left"/>
+      <w:pPr>
+        <w:ind w:left="3600" w:hanging="360"/>
+      </w:pPr>
+    </w:lvl>
+    <w:lvl w:ilvl="5" w:tplc="0410001B" w:tentative="1">
+      <w:start w:val="1"/>
+      <w:numFmt w:val="lowerRoman"/>
+      <w:lvlText w:val="%6."/>
+      <w:lvlJc w:val="right"/>
+      <w:pPr>
+        <w:ind w:left="4320" w:hanging="180"/>
+      </w:pPr>
+    </w:lvl>
+    <w:lvl w:ilvl="6" w:tplc="0410000F" w:tentative="1">
+      <w:start w:val="1"/>
+      <w:numFmt w:val="decimal"/>
+      <w:lvlText w:val="%7."/>
+      <w:lvlJc w:val="left"/>
+      <w:pPr>
+        <w:ind w:left="5040" w:hanging="360"/>
+      </w:pPr>
+    </w:lvl>
+    <w:lvl w:ilvl="7" w:tplc="04100019" w:tentative="1">
+      <w:start w:val="1"/>
+      <w:numFmt w:val="lowerLetter"/>
+      <w:lvlText w:val="%8."/>
+      <w:lvlJc w:val="left"/>
+      <w:pPr>
+        <w:ind w:left="5760" w:hanging="360"/>
+      </w:pPr>
+    </w:lvl>
+    <w:lvl w:ilvl="8" w:tplc="0410001B" w:tentative="1">
+      <w:start w:val="1"/>
+      <w:numFmt w:val="lowerRoman"/>
+      <w:lvlText w:val="%9."/>
+      <w:lvlJc w:val="right"/>
+      <w:pPr>
+        <w:ind w:left="6480" w:hanging="180"/>
+      </w:pPr>
+    </w:lvl>
+  </w:abstractNum>
+  <w:abstractNum w:abstractNumId="4" w15:restartNumberingAfterBreak="0">
     <w:nsid w:val="49DB22D6"/>
     <w:multiLevelType w:val="hybridMultilevel"/>
     <w:tmpl w:val="7EFC00BA"/>
@@ -1025,6 +1128,9 @@
     <w:abstractNumId w:val="1"/>
   </w:num>
   <w:num w:numId="4">
+    <w:abstractNumId w:val="4"/>
+  </w:num>
+  <w:num w:numId="5">
     <w:abstractNumId w:val="3"/>
   </w:num>
 </w:numbering>

</xml_diff>